<commit_message>
new dropdown and database writing reading updating works
</commit_message>
<xml_diff>
--- a/Templates/Decizie-de-inventariere-v2.0.docx
+++ b/Templates/Decizie-de-inventariere-v2.0.docx
@@ -54,27 +54,7 @@
           <w:szCs w:val="24"/>
           <w:highlight w:val="magenta"/>
         </w:rPr>
-        <w:t>{{nr_</w:t>
-      </w:r>
-      <w:proofErr w:type="gramStart"/>
-      <w:r>
-        <w:rPr>
-          <w:b/>
-          <w:sz w:val="24"/>
-          <w:szCs w:val="24"/>
-          <w:highlight w:val="magenta"/>
-        </w:rPr>
-        <w:t>decz}}/{{</w:t>
-      </w:r>
-      <w:proofErr w:type="gramEnd"/>
-      <w:r>
-        <w:rPr>
-          <w:b/>
-          <w:sz w:val="24"/>
-          <w:szCs w:val="24"/>
-          <w:highlight w:val="magenta"/>
-        </w:rPr>
-        <w:t>data_decz}}</w:t>
+        <w:t>{{nr_decz}}/{{data_decz}}</w:t>
       </w:r>
     </w:p>
     <w:p>
@@ -117,7 +97,28 @@
           <w:sz w:val="24"/>
           <w:szCs w:val="24"/>
         </w:rPr>
-        <w:t>În scopul asigurării integrității activelor, datoriilor și capitalurilo</w:t>
+        <w:t xml:space="preserve">În scopul asigurării integrității activelor, datoriilor și </w:t>
+      </w:r>
+      <w:r>
+        <w:rPr>
+          <w:sz w:val="24"/>
+          <w:szCs w:val="24"/>
+        </w:rPr>
+        <w:t>capitalurilor</w:t>
+      </w:r>
+      <w:r>
+        <w:rPr>
+          <w:sz w:val="24"/>
+          <w:szCs w:val="24"/>
+        </w:rPr>
+        <w:t xml:space="preserve"> societatii</w:t>
+      </w:r>
+      <w:r>
+        <w:rPr>
+          <w:sz w:val="24"/>
+          <w:szCs w:val="24"/>
+        </w:rPr>
+        <w:t xml:space="preserve"> </w:t>
       </w:r>
       <w:r>
         <w:rPr>
@@ -125,7 +126,21 @@
           <w:szCs w:val="24"/>
           <w:highlight w:val="magenta"/>
         </w:rPr>
-        <w:t xml:space="preserve">r </w:t>
+        <w:t>{{companie}} S</w:t>
+      </w:r>
+      <w:r>
+        <w:rPr>
+          <w:sz w:val="24"/>
+          <w:szCs w:val="24"/>
+        </w:rPr>
+        <w:t xml:space="preserve">RL </w:t>
+      </w:r>
+      <w:r>
+        <w:rPr>
+          <w:sz w:val="24"/>
+          <w:szCs w:val="24"/>
+        </w:rPr>
+        <w:t>și valorificării prin inventariere a realității acestui patrimoniu, în conformitate cu prevederile OMFP 2861/2009 pentru aprobarea Normelor privind organizarea și efectuarea inventarierii elementelor de natură activelor, datoriilor și capitalurilor proprii, publicat în MOf nr. 704/20.10.2009 și a Legii nr. 82/1991, dar având în vedere și procedurile privind inventarierea, subsemnatu</w:t>
       </w:r>
       <w:r>
         <w:rPr>
@@ -133,21 +148,7 @@
           <w:szCs w:val="24"/>
           <w:highlight w:val="magenta"/>
         </w:rPr>
-        <w:t>{{companie}} S</w:t>
-      </w:r>
-      <w:r>
-        <w:rPr>
-          <w:sz w:val="24"/>
-          <w:szCs w:val="24"/>
-        </w:rPr>
-        <w:t xml:space="preserve">RL </w:t>
-      </w:r>
-      <w:r>
-        <w:rPr>
-          <w:sz w:val="24"/>
-          <w:szCs w:val="24"/>
-        </w:rPr>
-        <w:t>și valorificării prin inventariere a realității acestui patrimoniu, în conformitate cu prevederile OMFP 2861/2009 pentru aprobarea Normelor privind organizarea și efectuarea inventarierii elementelor de natură activelor, datoriilor și capitalurilor proprii, publicat în MOf nr. 704/20.10.2009 și a Legii nr. 82/1991, dar având în vedere și procedurile privind inventarierea, subsemnatu</w:t>
+        <w:t>l</w:t>
       </w:r>
       <w:r>
         <w:rPr>
@@ -155,7 +156,15 @@
           <w:szCs w:val="24"/>
           <w:highlight w:val="magenta"/>
         </w:rPr>
-        <w:t xml:space="preserve">l </w:t>
+        <w:t>/(a)</w:t>
+      </w:r>
+      <w:r>
+        <w:rPr>
+          <w:sz w:val="24"/>
+          <w:szCs w:val="24"/>
+          <w:highlight w:val="magenta"/>
+        </w:rPr>
+        <w:t xml:space="preserve"> </w:t>
       </w:r>
       <w:r>
         <w:rPr>
@@ -253,9 +262,22 @@
         <w:rPr>
           <w:sz w:val="24"/>
           <w:szCs w:val="24"/>
-          <w:highlight w:val="magenta"/>
-        </w:rPr>
-        <w:t xml:space="preserve">) </w:t>
+        </w:rPr>
+        <w:t>)</w:t>
+      </w:r>
+      <w:r>
+        <w:rPr>
+          <w:sz w:val="24"/>
+          <w:szCs w:val="24"/>
+        </w:rPr>
+        <w:t xml:space="preserve"> societatii</w:t>
+      </w:r>
+      <w:r>
+        <w:rPr>
+          <w:sz w:val="24"/>
+          <w:szCs w:val="24"/>
+        </w:rPr>
+        <w:t xml:space="preserve"> </w:t>
       </w:r>
       <w:r>
         <w:rPr>
@@ -768,7 +790,22 @@
           <w:sz w:val="24"/>
           <w:szCs w:val="24"/>
         </w:rPr>
-        <w:t xml:space="preserve">Listele de inventariere și procesele verbale vor fi predate direct la contabilitate până la data de </w:t>
+        <w:t xml:space="preserve">Listele de inventariere și procesele verbale vor fi predate direct la contabilitate până la </w:t>
+      </w:r>
+      <w:r>
+        <w:rPr>
+          <w:sz w:val="24"/>
+          <w:szCs w:val="24"/>
+          <w:highlight w:val="cyan"/>
+        </w:rPr>
+        <w:t>data de</w:t>
+      </w:r>
+      <w:r>
+        <w:rPr>
+          <w:sz w:val="24"/>
+          <w:szCs w:val="24"/>
+        </w:rPr>
+        <w:t xml:space="preserve"> </w:t>
       </w:r>
       <w:r>
         <w:rPr>
@@ -1372,33 +1409,15 @@
           <w:szCs w:val="24"/>
           <w:highlight w:val="magenta"/>
         </w:rPr>
-        <w:t>{{administrator</w:t>
-      </w:r>
-      <w:proofErr w:type="gramStart"/>
+        <w:t>{{administrator}}</w:t>
+      </w:r>
       <w:r>
         <w:rPr>
           <w:sz w:val="24"/>
           <w:szCs w:val="24"/>
           <w:highlight w:val="magenta"/>
         </w:rPr>
-        <w:t>}}</w:t>
-      </w:r>
-      <w:r>
-        <w:rPr>
-          <w:sz w:val="24"/>
-          <w:szCs w:val="24"/>
-          <w:highlight w:val="magenta"/>
-        </w:rPr>
-        <w:t>…</w:t>
-      </w:r>
-      <w:proofErr w:type="gramEnd"/>
-      <w:r>
-        <w:rPr>
-          <w:sz w:val="24"/>
-          <w:szCs w:val="24"/>
-          <w:highlight w:val="magenta"/>
-        </w:rPr>
-        <w:t>.</w:t>
+        <w:t>….</w:t>
       </w:r>
     </w:p>
     <w:p>
@@ -3081,15 +3100,6 @@
   </w:num>
   <w:num w:numId="9" w16cid:durableId="1864243173">
     <w:abstractNumId w:val="4"/>
-    <w:lvlOverride w:ilvl="0"/>
-    <w:lvlOverride w:ilvl="1"/>
-    <w:lvlOverride w:ilvl="2"/>
-    <w:lvlOverride w:ilvl="3"/>
-    <w:lvlOverride w:ilvl="4"/>
-    <w:lvlOverride w:ilvl="5"/>
-    <w:lvlOverride w:ilvl="6"/>
-    <w:lvlOverride w:ilvl="7"/>
-    <w:lvlOverride w:ilvl="8"/>
   </w:num>
   <w:num w:numId="10" w16cid:durableId="1685403904">
     <w:abstractNumId w:val="0"/>
@@ -3102,7 +3112,6 @@
   </w:num>
   <w:num w:numId="13" w16cid:durableId="520245747">
     <w:abstractNumId w:val="6"/>
-    <w:lvlOverride w:ilvl="0"/>
   </w:num>
 </w:numbering>
 </file>
@@ -3135,6 +3144,50 @@
     <w:lsdException w:name="Strong" w:qFormat="1"/>
     <w:lsdException w:name="Emphasis" w:qFormat="1"/>
     <w:lsdException w:name="HTML Preformatted" w:uiPriority="99"/>
+    <w:lsdException w:name="Normal Table" w:semiHidden="1" w:unhideWhenUsed="1"/>
+    <w:lsdException w:name="Table Simple 1" w:semiHidden="1" w:unhideWhenUsed="1"/>
+    <w:lsdException w:name="Table Simple 2" w:semiHidden="1" w:unhideWhenUsed="1"/>
+    <w:lsdException w:name="Table Simple 3" w:semiHidden="1" w:unhideWhenUsed="1"/>
+    <w:lsdException w:name="Table Classic 1" w:semiHidden="1" w:unhideWhenUsed="1"/>
+    <w:lsdException w:name="Table Classic 2" w:semiHidden="1" w:unhideWhenUsed="1"/>
+    <w:lsdException w:name="Table Classic 3" w:semiHidden="1" w:unhideWhenUsed="1"/>
+    <w:lsdException w:name="Table Classic 4" w:semiHidden="1" w:unhideWhenUsed="1"/>
+    <w:lsdException w:name="Table Colorful 1" w:semiHidden="1" w:unhideWhenUsed="1"/>
+    <w:lsdException w:name="Table Colorful 2" w:semiHidden="1" w:unhideWhenUsed="1"/>
+    <w:lsdException w:name="Table Colorful 3" w:semiHidden="1" w:unhideWhenUsed="1"/>
+    <w:lsdException w:name="Table Columns 1" w:semiHidden="1" w:unhideWhenUsed="1"/>
+    <w:lsdException w:name="Table Columns 2" w:semiHidden="1" w:unhideWhenUsed="1"/>
+    <w:lsdException w:name="Table Columns 3" w:semiHidden="1" w:unhideWhenUsed="1"/>
+    <w:lsdException w:name="Table Columns 4" w:semiHidden="1" w:unhideWhenUsed="1"/>
+    <w:lsdException w:name="Table Columns 5" w:semiHidden="1" w:unhideWhenUsed="1"/>
+    <w:lsdException w:name="Table Grid 1" w:semiHidden="1" w:unhideWhenUsed="1"/>
+    <w:lsdException w:name="Table Grid 2" w:semiHidden="1" w:unhideWhenUsed="1"/>
+    <w:lsdException w:name="Table Grid 3" w:semiHidden="1" w:unhideWhenUsed="1"/>
+    <w:lsdException w:name="Table Grid 4" w:semiHidden="1" w:unhideWhenUsed="1"/>
+    <w:lsdException w:name="Table Grid 5" w:semiHidden="1" w:unhideWhenUsed="1"/>
+    <w:lsdException w:name="Table Grid 6" w:semiHidden="1" w:unhideWhenUsed="1"/>
+    <w:lsdException w:name="Table Grid 7" w:semiHidden="1" w:unhideWhenUsed="1"/>
+    <w:lsdException w:name="Table Grid 8" w:semiHidden="1" w:unhideWhenUsed="1"/>
+    <w:lsdException w:name="Table List 1" w:semiHidden="1" w:unhideWhenUsed="1"/>
+    <w:lsdException w:name="Table List 2" w:semiHidden="1" w:unhideWhenUsed="1"/>
+    <w:lsdException w:name="Table List 3" w:semiHidden="1" w:unhideWhenUsed="1"/>
+    <w:lsdException w:name="Table List 4" w:semiHidden="1" w:unhideWhenUsed="1"/>
+    <w:lsdException w:name="Table List 5" w:semiHidden="1" w:unhideWhenUsed="1"/>
+    <w:lsdException w:name="Table List 6" w:semiHidden="1" w:unhideWhenUsed="1"/>
+    <w:lsdException w:name="Table List 7" w:semiHidden="1" w:unhideWhenUsed="1"/>
+    <w:lsdException w:name="Table List 8" w:semiHidden="1" w:unhideWhenUsed="1"/>
+    <w:lsdException w:name="Table 3D effects 1" w:semiHidden="1" w:unhideWhenUsed="1"/>
+    <w:lsdException w:name="Table 3D effects 2" w:semiHidden="1" w:unhideWhenUsed="1"/>
+    <w:lsdException w:name="Table 3D effects 3" w:semiHidden="1" w:unhideWhenUsed="1"/>
+    <w:lsdException w:name="Table Contemporary" w:semiHidden="1" w:unhideWhenUsed="1"/>
+    <w:lsdException w:name="Table Elegant" w:semiHidden="1" w:unhideWhenUsed="1"/>
+    <w:lsdException w:name="Table Professional" w:semiHidden="1" w:unhideWhenUsed="1"/>
+    <w:lsdException w:name="Table Subtle 1" w:semiHidden="1" w:unhideWhenUsed="1"/>
+    <w:lsdException w:name="Table Subtle 2" w:semiHidden="1" w:unhideWhenUsed="1"/>
+    <w:lsdException w:name="Table Web 1" w:semiHidden="1" w:unhideWhenUsed="1"/>
+    <w:lsdException w:name="Table Web 2" w:semiHidden="1" w:unhideWhenUsed="1"/>
+    <w:lsdException w:name="Table Web 3" w:semiHidden="1" w:unhideWhenUsed="1"/>
+    <w:lsdException w:name="Table Theme" w:semiHidden="1" w:unhideWhenUsed="1"/>
     <w:lsdException w:name="Placeholder Text" w:semiHidden="1" w:uiPriority="99"/>
     <w:lsdException w:name="No Spacing" w:uiPriority="1" w:qFormat="1"/>
     <w:lsdException w:name="Light Shading" w:uiPriority="60"/>
@@ -3368,11 +3421,15 @@
   </w:style>
   <w:style w:type="character" w:default="1" w:styleId="DefaultParagraphFont">
     <w:name w:val="Default Paragraph Font"/>
+    <w:uiPriority w:val="1"/>
     <w:semiHidden/>
+    <w:unhideWhenUsed/>
   </w:style>
   <w:style w:type="table" w:default="1" w:styleId="TableNormal">
     <w:name w:val="Normal Table"/>
+    <w:uiPriority w:val="99"/>
     <w:semiHidden/>
+    <w:unhideWhenUsed/>
     <w:tblPr>
       <w:tblInd w:w="0" w:type="dxa"/>
       <w:tblCellMar>
@@ -3385,7 +3442,9 @@
   </w:style>
   <w:style w:type="numbering" w:default="1" w:styleId="NoList">
     <w:name w:val="No List"/>
+    <w:uiPriority w:val="99"/>
     <w:semiHidden/>
+    <w:unhideWhenUsed/>
   </w:style>
   <w:style w:type="character" w:customStyle="1" w:styleId="Absatz-Standardschriftart">
     <w:name w:val="Absatz-Standardschriftart"/>
@@ -3419,9 +3478,6 @@
   </w:style>
   <w:style w:type="character" w:customStyle="1" w:styleId="WW-Absatz-Standardschriftart1">
     <w:name w:val="WW-Absatz-Standardschriftart1"/>
-  </w:style>
-  <w:style w:type="character" w:styleId="DefaultParagraphFont0">
-    <w:name w:val="Default Paragraph Font"/>
   </w:style>
   <w:style w:type="character" w:customStyle="1" w:styleId="WW-Absatz-Standardschriftart11">
     <w:name w:val="WW-Absatz-Standardschriftart11"/>

</xml_diff>

<commit_message>
added default values for fields
</commit_message>
<xml_diff>
--- a/Templates/Decizie-de-inventariere-v2.0.docx
+++ b/Templates/Decizie-de-inventariere-v2.0.docx
@@ -585,7 +585,7 @@
           <w:szCs w:val="24"/>
           <w:highlight w:val="magenta"/>
         </w:rPr>
-        <w:t>{{</w:t>
+        <w:t>{{data</w:t>
       </w:r>
       <w:r>
         <w:rPr>
@@ -593,23 +593,7 @@
           <w:szCs w:val="24"/>
           <w:highlight w:val="magenta"/>
         </w:rPr>
-        <w:t>data</w:t>
-      </w:r>
-      <w:r>
-        <w:rPr>
-          <w:sz w:val="24"/>
-          <w:szCs w:val="24"/>
-          <w:highlight w:val="magenta"/>
-        </w:rPr>
-        <w:t>_inv</w:t>
-      </w:r>
-      <w:r>
-        <w:rPr>
-          <w:sz w:val="24"/>
-          <w:szCs w:val="24"/>
-          <w:highlight w:val="magenta"/>
-        </w:rPr>
-        <w:t>}}</w:t>
+        <w:t>_inv}}</w:t>
       </w:r>
       <w:r>
         <w:rPr>
@@ -924,6 +908,30 @@
           <w:lang w:val="ro-RO"/>
         </w:rPr>
       </w:pPr>
+    </w:p>
+    <w:p>
+      <w:pPr>
+        <w:ind w:firstLine="360"/>
+        <w:jc w:val="both"/>
+        <w:rPr>
+          <w:rFonts w:eastAsia="Arial Unicode MS"/>
+          <w:sz w:val="24"/>
+          <w:szCs w:val="24"/>
+          <w:lang w:val="ro-RO"/>
+        </w:rPr>
+      </w:pPr>
+    </w:p>
+    <w:p>
+      <w:pPr>
+        <w:ind w:firstLine="360"/>
+        <w:jc w:val="both"/>
+        <w:rPr>
+          <w:rFonts w:eastAsia="Arial Unicode MS"/>
+          <w:sz w:val="24"/>
+          <w:szCs w:val="24"/>
+          <w:lang w:val="ro-RO"/>
+        </w:rPr>
+      </w:pPr>
       <w:r>
         <w:rPr>
           <w:rFonts w:eastAsia="Arial Unicode MS"/>
@@ -1056,41 +1064,19 @@
         <w:tab/>
         <w:t xml:space="preserve"> ________________</w:t>
       </w:r>
-    </w:p>
-    <w:p>
-      <w:pPr>
-        <w:ind w:firstLine="360"/>
-        <w:jc w:val="both"/>
-        <w:rPr>
-          <w:rFonts w:eastAsia="Arial Unicode MS"/>
-          <w:sz w:val="24"/>
-          <w:szCs w:val="24"/>
-          <w:lang w:val="ro-RO"/>
-        </w:rPr>
-      </w:pPr>
-    </w:p>
-    <w:p>
-      <w:pPr>
-        <w:tabs>
-          <w:tab w:val="left" w:pos="142"/>
-          <w:tab w:val="left" w:pos="1134"/>
-        </w:tabs>
-        <w:suppressAutoHyphens w:val="0"/>
-        <w:spacing w:line="360" w:lineRule="auto"/>
-        <w:ind w:firstLine="360"/>
-        <w:jc w:val="both"/>
-        <w:rPr>
-          <w:rFonts w:eastAsia="Arial Unicode MS"/>
-          <w:sz w:val="24"/>
-          <w:szCs w:val="24"/>
-          <w:lang w:val="ro-RO"/>
-        </w:rPr>
-      </w:pPr>
     </w:p>
     <w:tbl>
       <w:tblPr>
         <w:tblW w:w="0" w:type="auto"/>
         <w:tblInd w:w="108" w:type="dxa"/>
+        <w:tblBorders>
+          <w:top w:val="single" w:sz="4" w:space="0" w:color="auto"/>
+          <w:left w:val="single" w:sz="4" w:space="0" w:color="auto"/>
+          <w:bottom w:val="single" w:sz="4" w:space="0" w:color="auto"/>
+          <w:right w:val="single" w:sz="4" w:space="0" w:color="auto"/>
+          <w:insideH w:val="single" w:sz="4" w:space="0" w:color="auto"/>
+          <w:insideV w:val="single" w:sz="4" w:space="0" w:color="auto"/>
+        </w:tblBorders>
         <w:tblLook w:val="04A0" w:firstRow="1" w:lastRow="0" w:firstColumn="1" w:lastColumn="0" w:noHBand="0" w:noVBand="1"/>
       </w:tblPr>
       <w:tblGrid>
@@ -1168,6 +1154,22 @@
                 <w:szCs w:val="24"/>
               </w:rPr>
             </w:pPr>
+          </w:p>
+          <w:p>
+            <w:pPr>
+              <w:tabs>
+                <w:tab w:val="left" w:pos="142"/>
+                <w:tab w:val="left" w:pos="1134"/>
+              </w:tabs>
+              <w:suppressAutoHyphens w:val="0"/>
+              <w:spacing w:line="360" w:lineRule="auto"/>
+              <w:ind w:firstLine="360"/>
+              <w:jc w:val="both"/>
+              <w:rPr>
+                <w:sz w:val="24"/>
+                <w:szCs w:val="24"/>
+              </w:rPr>
+            </w:pPr>
             <w:r>
               <w:rPr>
                 <w:rFonts w:eastAsia="Arial Unicode MS"/>
@@ -1201,6 +1203,22 @@
               </w:rPr>
               <w:br/>
             </w:r>
+          </w:p>
+          <w:p>
+            <w:pPr>
+              <w:tabs>
+                <w:tab w:val="left" w:pos="142"/>
+                <w:tab w:val="left" w:pos="1134"/>
+              </w:tabs>
+              <w:suppressAutoHyphens w:val="0"/>
+              <w:spacing w:line="360" w:lineRule="auto"/>
+              <w:ind w:firstLine="360"/>
+              <w:jc w:val="both"/>
+              <w:rPr>
+                <w:sz w:val="24"/>
+                <w:szCs w:val="24"/>
+              </w:rPr>
+            </w:pPr>
           </w:p>
           <w:p>
             <w:pPr>
@@ -1313,6 +1331,24 @@
                 <w:lang w:val="ro-RO"/>
               </w:rPr>
             </w:pPr>
+          </w:p>
+          <w:p>
+            <w:pPr>
+              <w:tabs>
+                <w:tab w:val="left" w:pos="142"/>
+                <w:tab w:val="left" w:pos="1134"/>
+              </w:tabs>
+              <w:suppressAutoHyphens w:val="0"/>
+              <w:spacing w:line="360" w:lineRule="auto"/>
+              <w:ind w:firstLine="360"/>
+              <w:jc w:val="right"/>
+              <w:rPr>
+                <w:rFonts w:eastAsia="Arial Unicode MS"/>
+                <w:sz w:val="24"/>
+                <w:szCs w:val="24"/>
+                <w:lang w:val="ro-RO"/>
+              </w:rPr>
+            </w:pPr>
             <w:r>
               <w:rPr>
                 <w:rFonts w:eastAsia="Arial Unicode MS"/>
@@ -1353,6 +1389,24 @@
               <w:ind w:firstLine="360"/>
               <w:jc w:val="right"/>
               <w:rPr>
+                <w:rFonts w:eastAsia="Arial Unicode MS"/>
+                <w:sz w:val="24"/>
+                <w:szCs w:val="24"/>
+                <w:lang w:val="ro-RO"/>
+              </w:rPr>
+            </w:pPr>
+          </w:p>
+          <w:p>
+            <w:pPr>
+              <w:tabs>
+                <w:tab w:val="left" w:pos="142"/>
+                <w:tab w:val="left" w:pos="1134"/>
+              </w:tabs>
+              <w:suppressAutoHyphens w:val="0"/>
+              <w:spacing w:line="360" w:lineRule="auto"/>
+              <w:ind w:firstLine="360"/>
+              <w:jc w:val="right"/>
+              <w:rPr>
                 <w:sz w:val="24"/>
                 <w:szCs w:val="24"/>
               </w:rPr>
@@ -1511,112 +1565,6 @@
         <w:t>.</w:t>
       </w:r>
     </w:p>
-    <w:tbl>
-      <w:tblPr>
-        <w:tblW w:w="0" w:type="auto"/>
-        <w:tblBorders>
-          <w:top w:val="single" w:sz="4" w:space="0" w:color="auto"/>
-          <w:left w:val="single" w:sz="4" w:space="0" w:color="auto"/>
-          <w:bottom w:val="single" w:sz="4" w:space="0" w:color="auto"/>
-          <w:right w:val="single" w:sz="4" w:space="0" w:color="auto"/>
-          <w:insideH w:val="single" w:sz="4" w:space="0" w:color="auto"/>
-          <w:insideV w:val="single" w:sz="4" w:space="0" w:color="auto"/>
-        </w:tblBorders>
-        <w:tblLook w:val="04A0" w:firstRow="1" w:lastRow="0" w:firstColumn="1" w:lastColumn="0" w:noHBand="0" w:noVBand="1"/>
-      </w:tblPr>
-      <w:tblGrid>
-        <w:gridCol w:w="4620"/>
-        <w:gridCol w:w="4621"/>
-      </w:tblGrid>
-      <w:tr>
-        <w:tc>
-          <w:tcPr>
-            <w:tcW w:w="4620" w:type="dxa"/>
-            <w:shd w:val="clear" w:color="auto" w:fill="auto"/>
-          </w:tcPr>
-          <w:p>
-            <w:pPr>
-              <w:tabs>
-                <w:tab w:val="left" w:pos="142"/>
-                <w:tab w:val="left" w:pos="1134"/>
-              </w:tabs>
-              <w:suppressAutoHyphens w:val="0"/>
-              <w:spacing w:line="360" w:lineRule="auto"/>
-              <w:jc w:val="both"/>
-              <w:rPr>
-                <w:sz w:val="24"/>
-                <w:szCs w:val="24"/>
-              </w:rPr>
-            </w:pPr>
-          </w:p>
-        </w:tc>
-        <w:tc>
-          <w:tcPr>
-            <w:tcW w:w="4621" w:type="dxa"/>
-            <w:shd w:val="clear" w:color="auto" w:fill="auto"/>
-          </w:tcPr>
-          <w:p>
-            <w:pPr>
-              <w:tabs>
-                <w:tab w:val="left" w:pos="142"/>
-                <w:tab w:val="left" w:pos="1134"/>
-              </w:tabs>
-              <w:suppressAutoHyphens w:val="0"/>
-              <w:spacing w:line="360" w:lineRule="auto"/>
-              <w:jc w:val="both"/>
-              <w:rPr>
-                <w:sz w:val="24"/>
-                <w:szCs w:val="24"/>
-              </w:rPr>
-            </w:pPr>
-          </w:p>
-        </w:tc>
-      </w:tr>
-      <w:tr>
-        <w:tc>
-          <w:tcPr>
-            <w:tcW w:w="4620" w:type="dxa"/>
-            <w:shd w:val="clear" w:color="auto" w:fill="auto"/>
-          </w:tcPr>
-          <w:p>
-            <w:pPr>
-              <w:tabs>
-                <w:tab w:val="left" w:pos="142"/>
-                <w:tab w:val="left" w:pos="1134"/>
-              </w:tabs>
-              <w:suppressAutoHyphens w:val="0"/>
-              <w:spacing w:line="360" w:lineRule="auto"/>
-              <w:jc w:val="both"/>
-              <w:rPr>
-                <w:sz w:val="24"/>
-                <w:szCs w:val="24"/>
-              </w:rPr>
-            </w:pPr>
-          </w:p>
-        </w:tc>
-        <w:tc>
-          <w:tcPr>
-            <w:tcW w:w="4621" w:type="dxa"/>
-            <w:shd w:val="clear" w:color="auto" w:fill="auto"/>
-          </w:tcPr>
-          <w:p>
-            <w:pPr>
-              <w:tabs>
-                <w:tab w:val="left" w:pos="142"/>
-                <w:tab w:val="left" w:pos="1134"/>
-              </w:tabs>
-              <w:suppressAutoHyphens w:val="0"/>
-              <w:spacing w:line="360" w:lineRule="auto"/>
-              <w:jc w:val="both"/>
-              <w:rPr>
-                <w:sz w:val="24"/>
-                <w:szCs w:val="24"/>
-              </w:rPr>
-            </w:pPr>
-          </w:p>
-        </w:tc>
-      </w:tr>
-    </w:tbl>
     <w:p>
       <w:pPr>
         <w:tabs>
@@ -3518,6 +3466,7 @@
   <w:style w:type="character" w:default="1" w:styleId="DefaultParagraphFont">
     <w:name w:val="Default Paragraph Font"/>
     <w:uiPriority w:val="1"/>
+    <w:semiHidden/>
     <w:unhideWhenUsed/>
   </w:style>
   <w:style w:type="table" w:default="1" w:styleId="TableNormal">

</xml_diff>